<commit_message>
Writing an Artical for 1-20-2024
</commit_message>
<xml_diff>
--- a/Articles/2025/1-Blender-Continued/1-Object-Mode/1-Exploring-the-Interface/3-The-Different-Types-of-Menus/3-The-Different-Types-of-Menus.docx
+++ b/Articles/2025/1-Blender-Continued/1-Object-Mode/1-Exploring-the-Interface/3-The-Different-Types-of-Menus/3-The-Different-Types-of-Menus.docx
@@ -15,6 +15,12 @@
     </w:p>
     <w:sdt>
       <w:sdtPr>
+        <w:rPr>
+          <w:rFonts w:asciiTheme="minorHAnsi" w:eastAsiaTheme="minorHAnsi" w:hAnsiTheme="minorHAnsi" w:cstheme="minorBidi"/>
+          <w:color w:val="auto"/>
+          <w:sz w:val="22"/>
+          <w:szCs w:val="22"/>
+        </w:rPr>
         <w:id w:val="-1449382645"/>
         <w:docPartObj>
           <w:docPartGallery w:val="Table of Contents"/>
@@ -23,13 +29,9 @@
       </w:sdtPr>
       <w:sdtEndPr>
         <w:rPr>
-          <w:rFonts w:asciiTheme="minorHAnsi" w:eastAsiaTheme="minorHAnsi" w:hAnsiTheme="minorHAnsi" w:cstheme="minorBidi"/>
           <w:b/>
           <w:bCs/>
           <w:noProof/>
-          <w:color w:val="auto"/>
-          <w:sz w:val="22"/>
-          <w:szCs w:val="22"/>
         </w:rPr>
       </w:sdtEndPr>
       <w:sdtContent>
@@ -1582,11 +1584,114 @@
     </w:p>
     <w:p>
       <w:r>
-        <w:t>In object mode, you will see that if you tab into this last tab, that you will see the simple text of Boolean sitting there. If you click on it, it will take you to a Boolean object menu. There are very few procedure that you can do in Object mode, since your object is in one piece, but cutting up this one piece is something that you can do, so you will be presented with it.</w:t>
-      </w:r>
-    </w:p>
-    <w:p>
-      <w:r>
+        <w:t>Here we are in the edit tab of this side, option- panel, but our viewport is still in Object mode. And in</w:t>
+      </w:r>
+      <w:r>
+        <w:t xml:space="preserve"> object mode</w:t>
+      </w:r>
+      <w:r>
+        <w:t xml:space="preserve"> version of this secret panel</w:t>
+      </w:r>
+      <w:r>
+        <w:t xml:space="preserve">, you will see that if you </w:t>
+      </w:r>
+      <w:r>
+        <w:t>click</w:t>
+      </w:r>
+      <w:r>
+        <w:t xml:space="preserve"> </w:t>
+      </w:r>
+      <w:r>
+        <w:t>on</w:t>
+      </w:r>
+      <w:r>
+        <w:t xml:space="preserve"> this last tab, that you will </w:t>
+      </w:r>
+      <w:r>
+        <w:t>find</w:t>
+      </w:r>
+      <w:r>
+        <w:t xml:space="preserve"> the simple text of Boolean sitting there. If you click on it, it will take you to a Boolean object menu. </w:t>
+      </w:r>
+    </w:p>
+    <w:p>
+      <w:r>
+        <w:drawing>
+          <wp:inline distT="0" distB="0" distL="0" distR="0" wp14:anchorId="20378B8F" wp14:editId="0DF1BF86">
+            <wp:extent cx="5706271" cy="3734321"/>
+            <wp:effectExtent l="0" t="0" r="8890" b="0"/>
+            <wp:docPr id="1709446832" name="Picture 1"/>
+            <wp:cNvGraphicFramePr>
+              <a:graphicFrameLocks xmlns:a="http://schemas.openxmlformats.org/drawingml/2006/main" noChangeAspect="1"/>
+            </wp:cNvGraphicFramePr>
+            <a:graphic xmlns:a="http://schemas.openxmlformats.org/drawingml/2006/main">
+              <a:graphicData uri="http://schemas.openxmlformats.org/drawingml/2006/picture">
+                <pic:pic xmlns:pic="http://schemas.openxmlformats.org/drawingml/2006/picture">
+                  <pic:nvPicPr>
+                    <pic:cNvPr id="1709446832" name=""/>
+                    <pic:cNvPicPr/>
+                  </pic:nvPicPr>
+                  <pic:blipFill>
+                    <a:blip r:embed="rId20"/>
+                    <a:stretch>
+                      <a:fillRect/>
+                    </a:stretch>
+                  </pic:blipFill>
+                  <pic:spPr>
+                    <a:xfrm>
+                      <a:off x="0" y="0"/>
+                      <a:ext cx="5706271" cy="3734321"/>
+                    </a:xfrm>
+                    <a:prstGeom prst="rect">
+                      <a:avLst/>
+                    </a:prstGeom>
+                  </pic:spPr>
+                </pic:pic>
+              </a:graphicData>
+            </a:graphic>
+          </wp:inline>
+        </w:drawing>
+      </w:r>
+    </w:p>
+    <w:p/>
+    <w:p>
+      <w:r>
+        <w:t>There are very few procedure</w:t>
+      </w:r>
+      <w:r>
+        <w:t>s</w:t>
+      </w:r>
+      <w:r>
+        <w:t xml:space="preserve"> that you can do in Object mode, since your object is in one piece, but cutting up this one piece is something that you can do, so you will be presented with it.</w:t>
+      </w:r>
+      <w:r>
+        <w:t xml:space="preserve"> </w:t>
+      </w:r>
+      <w:r>
+        <w:t xml:space="preserve">Besides adding new objects, one more thing </w:t>
+      </w:r>
+      <w:r>
+        <w:t xml:space="preserve">that can, and should be done in Object mode is to mirror an object. But </w:t>
+      </w:r>
+      <w:r>
+        <w:t xml:space="preserve">mirroring </w:t>
+      </w:r>
+      <w:r>
+        <w:t xml:space="preserve">is something that we will be taking a look at in later chapters of this series. For now, we are just looking at the numerous different menus, such as this </w:t>
+      </w:r>
+      <w:r>
+        <w:t>Boolean menu inside of the Edit tab</w:t>
+      </w:r>
+      <w:r>
+        <w:t>.</w:t>
+      </w:r>
+    </w:p>
+    <w:p>
+      <w:r>
+        <w:rPr>
+          <w:noProof/>
+        </w:rPr>
+        <w:lastRenderedPageBreak/>
         <w:drawing>
           <wp:inline distT="0" distB="0" distL="0" distR="0" wp14:anchorId="78316671" wp14:editId="132861FE">
             <wp:extent cx="4572000" cy="2209800"/>
@@ -1603,7 +1708,7 @@
                     <pic:cNvPicPr/>
                   </pic:nvPicPr>
                   <pic:blipFill>
-                    <a:blip r:embed="rId20"/>
+                    <a:blip r:embed="rId21"/>
                     <a:stretch>
                       <a:fillRect/>
                     </a:stretch>
@@ -1652,19 +1757,14 @@
     </w:p>
     <w:p>
       <w:r>
-        <w:t xml:space="preserve">Here you can tell that we have in the viewport a camera, a </w:t>
-      </w:r>
-      <w:proofErr w:type="gramStart"/>
-      <w:r>
-        <w:t>cube</w:t>
-      </w:r>
-      <w:proofErr w:type="gramEnd"/>
-      <w:r>
-        <w:t xml:space="preserve"> and a light.</w:t>
-      </w:r>
-    </w:p>
-    <w:p>
-      <w:r>
+        <w:t>Here you can tell that we have in the viewport a camera, a cube and a light.</w:t>
+      </w:r>
+    </w:p>
+    <w:p>
+      <w:r>
+        <w:rPr>
+          <w:noProof/>
+        </w:rPr>
         <w:drawing>
           <wp:inline distT="0" distB="0" distL="0" distR="0" wp14:anchorId="0A81B396" wp14:editId="7908A7BB">
             <wp:extent cx="3592732" cy="2533650"/>
@@ -1681,7 +1781,7 @@
                     <pic:cNvPicPr/>
                   </pic:nvPicPr>
                   <pic:blipFill>
-                    <a:blip r:embed="rId21"/>
+                    <a:blip r:embed="rId22"/>
                     <a:stretch>
                       <a:fillRect/>
                     </a:stretch>
@@ -1704,12 +1804,15 @@
     </w:p>
     <w:p>
       <w:r>
+        <w:t>And if you look in the viewport, you can see that is what we do have.</w:t>
+      </w:r>
+    </w:p>
+    <w:p>
+      <w:r>
+        <w:rPr>
+          <w:noProof/>
+        </w:rPr>
         <w:lastRenderedPageBreak/>
-        <w:t>And if you look in the viewport, you can see that is what we do have.</w:t>
-      </w:r>
-    </w:p>
-    <w:p>
-      <w:r>
         <w:drawing>
           <wp:inline distT="0" distB="0" distL="0" distR="0" wp14:anchorId="01A05C8F" wp14:editId="000B7E38">
             <wp:extent cx="5820587" cy="3639058"/>
@@ -1726,7 +1829,7 @@
                     <pic:cNvPicPr/>
                   </pic:nvPicPr>
                   <pic:blipFill>
-                    <a:blip r:embed="rId22"/>
+                    <a:blip r:embed="rId23"/>
                     <a:stretch>
                       <a:fillRect/>
                     </a:stretch>
@@ -1765,26 +1868,10 @@
         <w:t>humongous</w:t>
       </w:r>
       <w:r>
-        <w:t xml:space="preserve">, and it actually will change depending on if you are working on an object, the </w:t>
-      </w:r>
-      <w:proofErr w:type="gramStart"/>
-      <w:r>
-        <w:t>camera</w:t>
-      </w:r>
-      <w:proofErr w:type="gramEnd"/>
-      <w:r>
-        <w:t xml:space="preserve"> or the light. If you are confused that you cannot find the properties for the Light or the camera, it is because each of them will need to be clicked on in able to see the tab for them in the </w:t>
-      </w:r>
-      <w:r>
-        <w:t xml:space="preserve">tabs on the left of this panel. Since this panel is so large, it will take another tutorial in order to introduce all the sections to you. For </w:t>
-      </w:r>
-      <w:proofErr w:type="gramStart"/>
-      <w:r>
-        <w:t>now</w:t>
-      </w:r>
-      <w:proofErr w:type="gramEnd"/>
-      <w:r>
-        <w:t xml:space="preserve"> just realize that the properties are there for just about anything you find that you want to do in Blender.</w:t>
+        <w:t xml:space="preserve">, and it actually will change depending on if you are working on an object, the camera or the light. If you are confused that you cannot find the properties for the Light or the camera, it is because each of them will need to be clicked on in able to see the tab for them in the </w:t>
+      </w:r>
+      <w:r>
+        <w:t>tabs on the left of this panel. Since this panel is so large, it will take another tutorial in order to introduce all the sections to you. For now just realize that the properties are there for just about anything you find that you want to do in Blender.</w:t>
       </w:r>
     </w:p>
     <w:p>
@@ -1800,6 +1887,9 @@
     </w:p>
     <w:p>
       <w:r>
+        <w:rPr>
+          <w:noProof/>
+        </w:rPr>
         <w:drawing>
           <wp:inline distT="0" distB="0" distL="0" distR="0" wp14:anchorId="2EE8861E" wp14:editId="296DF475">
             <wp:extent cx="4353533" cy="5258534"/>
@@ -1816,7 +1906,7 @@
                     <pic:cNvPicPr/>
                   </pic:nvPicPr>
                   <pic:blipFill>
-                    <a:blip r:embed="rId23"/>
+                    <a:blip r:embed="rId24"/>
                     <a:stretch>
                       <a:fillRect/>
                     </a:stretch>
@@ -1858,6 +1948,9 @@
         <w:ind w:hanging="1260"/>
       </w:pPr>
       <w:r>
+        <w:rPr>
+          <w:noProof/>
+        </w:rPr>
         <w:lastRenderedPageBreak/>
         <w:drawing>
           <wp:inline distT="0" distB="0" distL="0" distR="0" wp14:anchorId="04213E1A" wp14:editId="027A8AEA">
@@ -1875,7 +1968,7 @@
                     <pic:cNvPicPr/>
                   </pic:nvPicPr>
                   <pic:blipFill>
-                    <a:blip r:embed="rId24"/>
+                    <a:blip r:embed="rId25"/>
                     <a:stretch>
                       <a:fillRect/>
                     </a:stretch>
@@ -1916,6 +2009,9 @@
         <w:ind w:hanging="1170"/>
       </w:pPr>
       <w:r>
+        <w:rPr>
+          <w:noProof/>
+        </w:rPr>
         <w:lastRenderedPageBreak/>
         <w:drawing>
           <wp:inline distT="0" distB="0" distL="0" distR="0" wp14:anchorId="11FE6480" wp14:editId="6BD95786">
@@ -1933,7 +2029,7 @@
                     <pic:cNvPicPr/>
                   </pic:nvPicPr>
                   <pic:blipFill>
-                    <a:blip r:embed="rId25"/>
+                    <a:blip r:embed="rId26"/>
                     <a:stretch>
                       <a:fillRect/>
                     </a:stretch>
@@ -1967,7 +2063,7 @@
       </w:r>
     </w:p>
     <w:sectPr>
-      <w:headerReference w:type="default" r:id="rId26"/>
+      <w:headerReference w:type="default" r:id="rId27"/>
       <w:pgSz w:w="12240" w:h="15840"/>
       <w:pgMar w:top="1440" w:right="1440" w:bottom="1440" w:left="1440" w:header="720" w:footer="720" w:gutter="0"/>
       <w:cols w:space="720"/>

</xml_diff>